<commit_message>
Commit Dog Groomer Plan and Images
</commit_message>
<xml_diff>
--- a/html-css/data-files/chapter01/your_turn2/dog_groomer_plan.docx
+++ b/html-css/data-files/chapter01/your_turn2/dog_groomer_plan.docx
@@ -57,7 +57,7 @@
       </w:pPr>
       <w:r>
         <w:rPr/>
-        <w:t xml:space="preserve">Name of the Dog Grooming Business: Puppy Bath Central</w:t>
+        <w:t xml:space="preserve">Name of the Dog Grooming Business: The Regal Hound</w:t>
       </w:r>
     </w:p>
     <w:p>
@@ -105,95 +105,95 @@
       </w:pPr>
       <w:r>
         <w:rPr/>
-        <w:t xml:space="preserve">Idea 1: </w:t>
-      </w:r>
-    </w:p>
-    <w:p>
-      <w:pPr>
-        <w:pBdr/>
-        <w:pStyle w:val="Normal"/>
-        <w:spacing/>
-        <w:ind/>
-        <w:rPr/>
-      </w:pPr>
-    </w:p>
-    <w:p>
-      <w:pPr>
-        <w:pBdr/>
-        <w:pStyle w:val="Normal"/>
-        <w:spacing/>
-        <w:ind/>
-        <w:rPr/>
-      </w:pPr>
-      <w:r>
-        <w:rPr/>
-        <w:t xml:space="preserve">Idea 2:</w:t>
-      </w:r>
-    </w:p>
-    <w:p>
-      <w:pPr>
-        <w:pBdr/>
-        <w:pStyle w:val="Normal"/>
-        <w:spacing/>
-        <w:ind/>
-        <w:rPr/>
-      </w:pPr>
-    </w:p>
-    <w:p>
-      <w:pPr>
-        <w:pBdr/>
-        <w:pStyle w:val="Normal"/>
-        <w:spacing/>
-        <w:ind/>
-        <w:rPr/>
-      </w:pPr>
-      <w:r>
-        <w:rPr/>
-        <w:t xml:space="preserve">Idea 3: </w:t>
-      </w:r>
-    </w:p>
-    <w:p>
-      <w:pPr>
-        <w:pBdr/>
-        <w:pStyle w:val="Normal"/>
-        <w:spacing/>
-        <w:ind/>
-        <w:rPr/>
-      </w:pPr>
-    </w:p>
-    <w:p>
-      <w:pPr>
-        <w:pBdr/>
-        <w:pStyle w:val="Normal"/>
-        <w:spacing/>
-        <w:ind/>
-        <w:rPr/>
-      </w:pPr>
-      <w:r>
-        <w:rPr/>
-        <w:t xml:space="preserve">Idea 4:</w:t>
-      </w:r>
-    </w:p>
-    <w:p>
-      <w:pPr>
-        <w:pBdr/>
-        <w:pStyle w:val="Normal"/>
-        <w:spacing/>
-        <w:ind/>
-        <w:rPr/>
-      </w:pPr>
-    </w:p>
-    <w:p>
-      <w:pPr>
-        <w:pBdr/>
-        <w:pStyle w:val="Normal"/>
-        <w:spacing/>
-        <w:ind/>
-        <w:rPr/>
-      </w:pPr>
-      <w:r>
-        <w:rPr/>
-        <w:t xml:space="preserve">Idea 5:</w:t>
+        <w:t xml:space="preserve">Idea 1: About and Credentials</w:t>
+      </w:r>
+    </w:p>
+    <w:p>
+      <w:pPr>
+        <w:pBdr/>
+        <w:pStyle w:val="Normal"/>
+        <w:spacing/>
+        <w:ind/>
+        <w:rPr/>
+      </w:pPr>
+    </w:p>
+    <w:p>
+      <w:pPr>
+        <w:pBdr/>
+        <w:pStyle w:val="Normal"/>
+        <w:spacing/>
+        <w:ind/>
+        <w:rPr/>
+      </w:pPr>
+      <w:r>
+        <w:rPr/>
+        <w:t xml:space="preserve">Idea 2: Services offered</w:t>
+      </w:r>
+    </w:p>
+    <w:p>
+      <w:pPr>
+        <w:pBdr/>
+        <w:pStyle w:val="Normal"/>
+        <w:spacing/>
+        <w:ind/>
+        <w:rPr/>
+      </w:pPr>
+    </w:p>
+    <w:p>
+      <w:pPr>
+        <w:pBdr/>
+        <w:pStyle w:val="Normal"/>
+        <w:spacing/>
+        <w:ind/>
+        <w:rPr/>
+      </w:pPr>
+      <w:r>
+        <w:rPr/>
+        <w:t xml:space="preserve">Idea 3: Cost for services</w:t>
+      </w:r>
+    </w:p>
+    <w:p>
+      <w:pPr>
+        <w:pBdr/>
+        <w:pStyle w:val="Normal"/>
+        <w:spacing/>
+        <w:ind/>
+        <w:rPr/>
+      </w:pPr>
+    </w:p>
+    <w:p>
+      <w:pPr>
+        <w:pBdr/>
+        <w:pStyle w:val="Normal"/>
+        <w:spacing/>
+        <w:ind/>
+        <w:rPr/>
+      </w:pPr>
+      <w:r>
+        <w:rPr/>
+        <w:t xml:space="preserve">Idea 4: Before &amp; After Gallery</w:t>
+      </w:r>
+    </w:p>
+    <w:p>
+      <w:pPr>
+        <w:pBdr/>
+        <w:pStyle w:val="Normal"/>
+        <w:spacing/>
+        <w:ind/>
+        <w:rPr/>
+      </w:pPr>
+    </w:p>
+    <w:p>
+      <w:pPr>
+        <w:pBdr/>
+        <w:pStyle w:val="Normal"/>
+        <w:spacing/>
+        <w:ind/>
+        <w:rPr/>
+      </w:pPr>
+      <w:r>
+        <w:rPr/>
+        <w:t xml:space="preserve">Idea 5: Appointment booking and policies</w:t>
       </w:r>
     </w:p>
     <w:p>
@@ -301,7 +301,20 @@
       </w:tblGrid>
       <w:tr>
         <w:tblPrEx>
-          <w:tblBorders/>
+          <w:tblBorders>
+            <w:top w:val="single" w:color="FFFFFF" w:sz="4" w:space="0"/>
+            <w:left w:val="single" w:color="FFFFFF" w:sz="4" w:space="0"/>
+            <w:bottom w:val="single" w:color="FFFFFF" w:sz="4" w:space="0"/>
+            <w:right w:val="single" w:color="FFFFFF" w:sz="4" w:space="0"/>
+            <w:insideH w:val="single" w:color="FFFFFF" w:sz="4" w:space="0"/>
+            <w:insideV w:val="single" w:color="FFFFFF" w:sz="4" w:space="0"/>
+          </w:tblBorders>
+          <w:tblCellMar>
+            <w:top w:w="0" w:type="dxa"/>
+            <w:left w:w="108" w:type="dxa"/>
+            <w:bottom w:w="0" w:type="dxa"/>
+            <w:right w:w="108" w:type="dxa"/>
+          </w:tblCellMar>
         </w:tblPrEx>
         <w:trPr>
           <w:trHeight w:hRule="atLeast" w:val="576"/>
@@ -408,7 +421,20 @@
       </w:tr>
       <w:tr>
         <w:tblPrEx>
-          <w:tblBorders/>
+          <w:tblBorders>
+            <w:top w:val="single" w:color="FFFFFF" w:sz="4" w:space="0"/>
+            <w:left w:val="single" w:color="FFFFFF" w:sz="4" w:space="0"/>
+            <w:bottom w:val="single" w:color="FFFFFF" w:sz="4" w:space="0"/>
+            <w:right w:val="single" w:color="FFFFFF" w:sz="4" w:space="0"/>
+            <w:insideH w:val="single" w:color="FFFFFF" w:sz="4" w:space="0"/>
+            <w:insideV w:val="single" w:color="FFFFFF" w:sz="4" w:space="0"/>
+          </w:tblBorders>
+          <w:tblCellMar>
+            <w:top w:w="0" w:type="dxa"/>
+            <w:left w:w="108" w:type="dxa"/>
+            <w:bottom w:w="0" w:type="dxa"/>
+            <w:right w:w="108" w:type="dxa"/>
+          </w:tblCellMar>
         </w:tblPrEx>
         <w:trPr>
           <w:trHeight w:hRule="atLeast" w:val="576"/>
@@ -489,7 +515,20 @@
       </w:tr>
       <w:tr>
         <w:tblPrEx>
-          <w:tblBorders/>
+          <w:tblBorders>
+            <w:top w:val="single" w:color="FFFFFF" w:sz="4" w:space="0"/>
+            <w:left w:val="single" w:color="FFFFFF" w:sz="4" w:space="0"/>
+            <w:bottom w:val="single" w:color="FFFFFF" w:sz="4" w:space="0"/>
+            <w:right w:val="single" w:color="FFFFFF" w:sz="4" w:space="0"/>
+            <w:insideH w:val="single" w:color="FFFFFF" w:sz="4" w:space="0"/>
+            <w:insideV w:val="single" w:color="FFFFFF" w:sz="4" w:space="0"/>
+          </w:tblBorders>
+          <w:tblCellMar>
+            <w:top w:w="0" w:type="dxa"/>
+            <w:left w:w="108" w:type="dxa"/>
+            <w:bottom w:w="0" w:type="dxa"/>
+            <w:right w:w="108" w:type="dxa"/>
+          </w:tblCellMar>
         </w:tblPrEx>
         <w:trPr>
           <w:trHeight w:hRule="atLeast" w:val="576"/>
@@ -570,7 +609,20 @@
       </w:tr>
       <w:tr>
         <w:tblPrEx>
-          <w:tblBorders/>
+          <w:tblBorders>
+            <w:top w:val="single" w:color="FFFFFF" w:sz="4" w:space="0"/>
+            <w:left w:val="single" w:color="FFFFFF" w:sz="4" w:space="0"/>
+            <w:bottom w:val="single" w:color="FFFFFF" w:sz="4" w:space="0"/>
+            <w:right w:val="single" w:color="FFFFFF" w:sz="4" w:space="0"/>
+            <w:insideH w:val="single" w:color="FFFFFF" w:sz="4" w:space="0"/>
+            <w:insideV w:val="single" w:color="FFFFFF" w:sz="4" w:space="0"/>
+          </w:tblBorders>
+          <w:tblCellMar>
+            <w:top w:w="0" w:type="dxa"/>
+            <w:left w:w="108" w:type="dxa"/>
+            <w:bottom w:w="0" w:type="dxa"/>
+            <w:right w:w="108" w:type="dxa"/>
+          </w:tblCellMar>
         </w:tblPrEx>
         <w:trPr>
           <w:trHeight w:hRule="atLeast" w:val="576"/>
@@ -651,7 +703,20 @@
       </w:tr>
       <w:tr>
         <w:tblPrEx>
-          <w:tblBorders/>
+          <w:tblBorders>
+            <w:top w:val="single" w:color="FFFFFF" w:sz="4" w:space="0"/>
+            <w:left w:val="single" w:color="FFFFFF" w:sz="4" w:space="0"/>
+            <w:bottom w:val="single" w:color="FFFFFF" w:sz="4" w:space="0"/>
+            <w:right w:val="single" w:color="FFFFFF" w:sz="4" w:space="0"/>
+            <w:insideH w:val="single" w:color="FFFFFF" w:sz="4" w:space="0"/>
+            <w:insideV w:val="single" w:color="FFFFFF" w:sz="4" w:space="0"/>
+          </w:tblBorders>
+          <w:tblCellMar>
+            <w:top w:w="0" w:type="dxa"/>
+            <w:left w:w="108" w:type="dxa"/>
+            <w:bottom w:w="0" w:type="dxa"/>
+            <w:right w:w="108" w:type="dxa"/>
+          </w:tblCellMar>
         </w:tblPrEx>
         <w:trPr>
           <w:trHeight w:hRule="atLeast" w:val="576"/>
@@ -732,7 +797,20 @@
       </w:tr>
       <w:tr>
         <w:tblPrEx>
-          <w:tblBorders/>
+          <w:tblBorders>
+            <w:top w:val="single" w:color="FFFFFF" w:sz="4" w:space="0"/>
+            <w:left w:val="single" w:color="FFFFFF" w:sz="4" w:space="0"/>
+            <w:bottom w:val="single" w:color="FFFFFF" w:sz="4" w:space="0"/>
+            <w:right w:val="single" w:color="FFFFFF" w:sz="4" w:space="0"/>
+            <w:insideH w:val="single" w:color="FFFFFF" w:sz="4" w:space="0"/>
+            <w:insideV w:val="single" w:color="FFFFFF" w:sz="4" w:space="0"/>
+          </w:tblBorders>
+          <w:tblCellMar>
+            <w:top w:w="0" w:type="dxa"/>
+            <w:left w:w="108" w:type="dxa"/>
+            <w:bottom w:w="0" w:type="dxa"/>
+            <w:right w:w="108" w:type="dxa"/>
+          </w:tblCellMar>
         </w:tblPrEx>
         <w:trPr>
           <w:trHeight w:hRule="atLeast" w:val="576"/>
@@ -813,7 +891,20 @@
       </w:tr>
       <w:tr>
         <w:tblPrEx>
-          <w:tblBorders/>
+          <w:tblBorders>
+            <w:top w:val="single" w:color="FFFFFF" w:sz="4" w:space="0"/>
+            <w:left w:val="single" w:color="FFFFFF" w:sz="4" w:space="0"/>
+            <w:bottom w:val="single" w:color="FFFFFF" w:sz="4" w:space="0"/>
+            <w:right w:val="single" w:color="FFFFFF" w:sz="4" w:space="0"/>
+            <w:insideH w:val="single" w:color="FFFFFF" w:sz="4" w:space="0"/>
+            <w:insideV w:val="single" w:color="FFFFFF" w:sz="4" w:space="0"/>
+          </w:tblBorders>
+          <w:tblCellMar>
+            <w:top w:w="0" w:type="dxa"/>
+            <w:left w:w="108" w:type="dxa"/>
+            <w:bottom w:w="0" w:type="dxa"/>
+            <w:right w:w="108" w:type="dxa"/>
+          </w:tblCellMar>
         </w:tblPrEx>
         <w:trPr>
           <w:trHeight w:hRule="atLeast" w:val="576"/>

</xml_diff>